<commit_message>
update to account for new html report
</commit_message>
<xml_diff>
--- a/User_Guide.docx
+++ b/User_Guide.docx
@@ -83,7 +83,7 @@
           <w:lang w:val="en-US"/>
           <w14:ligatures w14:val="none"/>
         </w:rPr>
-        <w:t>Version of this document: V1.</w:t>
+        <w:t>Version of this document: V</w:t>
       </w:r>
       <w:r>
         <w:rPr>
@@ -96,7 +96,7 @@
           <w:lang w:val="en-US"/>
           <w14:ligatures w14:val="none"/>
         </w:rPr>
-        <w:t>1</w:t>
+        <w:t>1.2</w:t>
       </w:r>
     </w:p>
     <w:p>
@@ -216,7 +216,35 @@
           <w:lang w:val="en-US"/>
           <w14:ligatures w14:val="none"/>
         </w:rPr>
-        <w:t>R version 4.5.1 (2025-06-13 ucrt) -- "Great Square Root". Copyright (C) 2025 The R Foundation for Statistical Computing</w:t>
+        <w:t xml:space="preserve">R version 4.5.1 (2025-06-13 </w:t>
+      </w:r>
+      <w:proofErr w:type="spellStart"/>
+      <w:r>
+        <w:rPr>
+          <w:i/>
+          <w:iCs/>
+          <w:color w:val="074F6A" w:themeColor="accent4" w:themeShade="80"/>
+          <w:kern w:val="0"/>
+          <w:sz w:val="24"/>
+          <w:szCs w:val="24"/>
+          <w:lang w:val="en-US"/>
+          <w14:ligatures w14:val="none"/>
+        </w:rPr>
+        <w:t>ucrt</w:t>
+      </w:r>
+      <w:proofErr w:type="spellEnd"/>
+      <w:r>
+        <w:rPr>
+          <w:i/>
+          <w:iCs/>
+          <w:color w:val="074F6A" w:themeColor="accent4" w:themeShade="80"/>
+          <w:kern w:val="0"/>
+          <w:sz w:val="24"/>
+          <w:szCs w:val="24"/>
+          <w:lang w:val="en-US"/>
+          <w14:ligatures w14:val="none"/>
+        </w:rPr>
+        <w:t>) -- "Great Square Root". Copyright (C) 2025 The R Foundation for Statistical Computing</w:t>
       </w:r>
     </w:p>
     <w:p>
@@ -651,7 +679,23 @@
                 <w:rFonts w:eastAsia="Times New Roman"/>
                 <w:noProof/>
               </w:rPr>
-              <w:t>2.1. Generate the PDF report</w:t>
+              <w:t xml:space="preserve">2.1. Generate the </w:t>
+            </w:r>
+            <w:r>
+              <w:rPr>
+                <w:rStyle w:val="Hyperlink"/>
+                <w:rFonts w:eastAsia="Times New Roman"/>
+                <w:noProof/>
+              </w:rPr>
+              <w:t>HTML</w:t>
+            </w:r>
+            <w:r>
+              <w:rPr>
+                <w:rStyle w:val="Hyperlink"/>
+                <w:rFonts w:eastAsia="Times New Roman"/>
+                <w:noProof/>
+              </w:rPr>
+              <w:t xml:space="preserve"> report</w:t>
             </w:r>
             <w:r>
               <w:rPr>
@@ -1445,7 +1489,15 @@
         <w:t xml:space="preserve">To download the R project, </w:t>
       </w:r>
       <w:r>
-        <w:t xml:space="preserve">you can link to Github via SSH or </w:t>
+        <w:t xml:space="preserve">you can link to </w:t>
+      </w:r>
+      <w:proofErr w:type="spellStart"/>
+      <w:r>
+        <w:t>Github</w:t>
+      </w:r>
+      <w:proofErr w:type="spellEnd"/>
+      <w:r>
+        <w:t xml:space="preserve"> via SSH or </w:t>
       </w:r>
       <w:r>
         <w:t>download the whole project as a zip folder by clicking on the “&lt;&gt;Code” button in the right hand corner:</w:t>
@@ -1676,7 +1728,23 @@
         <w:divId w:val="860977169"/>
       </w:pPr>
       <w:r>
-        <w:t xml:space="preserve">Required packages include: ggplot2, data.table, parallel, assertthat (these are downloaded within the model script below so don’t worry you don’t need to do anything yet about this). </w:t>
+        <w:t xml:space="preserve">Required packages include: ggplot2, </w:t>
+      </w:r>
+      <w:proofErr w:type="spellStart"/>
+      <w:r>
+        <w:t>data.table</w:t>
+      </w:r>
+      <w:proofErr w:type="spellEnd"/>
+      <w:r>
+        <w:t xml:space="preserve">, parallel, </w:t>
+      </w:r>
+      <w:proofErr w:type="spellStart"/>
+      <w:r>
+        <w:t>assertthat</w:t>
+      </w:r>
+      <w:proofErr w:type="spellEnd"/>
+      <w:r>
+        <w:t xml:space="preserve"> (these are downloaded within the model script below so don’t worry you don’t need to do anything yet about this). </w:t>
       </w:r>
     </w:p>
     <w:p>
@@ -2926,7 +2994,19 @@
         <w:rPr>
           <w:rFonts w:eastAsia="Times New Roman"/>
         </w:rPr>
-        <w:t>Generate the PDF report</w:t>
+        <w:t xml:space="preserve">Generate the </w:t>
+      </w:r>
+      <w:r>
+        <w:rPr>
+          <w:rFonts w:eastAsia="Times New Roman"/>
+        </w:rPr>
+        <w:t>HTML</w:t>
+      </w:r>
+      <w:r>
+        <w:rPr>
+          <w:rFonts w:eastAsia="Times New Roman"/>
+        </w:rPr>
+        <w:t xml:space="preserve"> report</w:t>
       </w:r>
       <w:bookmarkEnd w:id="4"/>
       <w:r>
@@ -2976,7 +3056,27 @@
           <w:color w:val="000000"/>
           <w:szCs w:val="32"/>
         </w:rPr>
-        <w:t xml:space="preserve"> Compiles a PDF that reads precomputed results (no models are re-run here). You can switch between National / ISDN / Hospital </w:t>
+        <w:t xml:space="preserve"> Compiles a</w:t>
+      </w:r>
+      <w:r>
+        <w:rPr>
+          <w:rFonts w:eastAsia="Times New Roman" w:cs="Segoe UI"/>
+          <w:i w:val="0"/>
+          <w:iCs w:val="0"/>
+          <w:color w:val="000000"/>
+          <w:szCs w:val="32"/>
+        </w:rPr>
+        <w:t xml:space="preserve"> HTML</w:t>
+      </w:r>
+      <w:r>
+        <w:rPr>
+          <w:rFonts w:eastAsia="Times New Roman" w:cs="Segoe UI"/>
+          <w:i w:val="0"/>
+          <w:iCs w:val="0"/>
+          <w:color w:val="000000"/>
+          <w:szCs w:val="32"/>
+        </w:rPr>
+        <w:t xml:space="preserve"> that reads precomputed results (no models are re-run here). You can switch between National / ISDN / Hospital </w:t>
       </w:r>
       <w:r>
         <w:rPr>
@@ -3080,8 +3180,42 @@
           <w:color w:val="000000"/>
           <w:szCs w:val="32"/>
         </w:rPr>
-        <w:t>outputs/base_case_results.RData → contains an object base_case</w:t>
-      </w:r>
+        <w:t>outputs/</w:t>
+      </w:r>
+      <w:proofErr w:type="spellStart"/>
+      <w:r>
+        <w:rPr>
+          <w:rFonts w:eastAsia="Times New Roman" w:cs="Segoe UI"/>
+          <w:i w:val="0"/>
+          <w:iCs w:val="0"/>
+          <w:color w:val="000000"/>
+          <w:szCs w:val="32"/>
+        </w:rPr>
+        <w:t>base_case_results.RData</w:t>
+      </w:r>
+      <w:proofErr w:type="spellEnd"/>
+      <w:r>
+        <w:rPr>
+          <w:rFonts w:eastAsia="Times New Roman" w:cs="Segoe UI"/>
+          <w:i w:val="0"/>
+          <w:iCs w:val="0"/>
+          <w:color w:val="000000"/>
+          <w:szCs w:val="32"/>
+        </w:rPr>
+        <w:t xml:space="preserve"> → contains an object </w:t>
+      </w:r>
+      <w:proofErr w:type="spellStart"/>
+      <w:r>
+        <w:rPr>
+          <w:rFonts w:eastAsia="Times New Roman" w:cs="Segoe UI"/>
+          <w:i w:val="0"/>
+          <w:iCs w:val="0"/>
+          <w:color w:val="000000"/>
+          <w:szCs w:val="32"/>
+        </w:rPr>
+        <w:t>base_case</w:t>
+      </w:r>
+      <w:proofErr w:type="spellEnd"/>
     </w:p>
     <w:p>
       <w:pPr>
@@ -3113,7 +3247,51 @@
           <w:color w:val="000000"/>
           <w:szCs w:val="32"/>
         </w:rPr>
-        <w:t>outputs/network_results.RData → contains a named list network_results (names = ISDNs)</w:t>
+        <w:t>outputs/</w:t>
+      </w:r>
+      <w:proofErr w:type="spellStart"/>
+      <w:r>
+        <w:rPr>
+          <w:rFonts w:eastAsia="Times New Roman" w:cs="Segoe UI"/>
+          <w:i w:val="0"/>
+          <w:iCs w:val="0"/>
+          <w:color w:val="000000"/>
+          <w:szCs w:val="32"/>
+        </w:rPr>
+        <w:t>network_results.RData</w:t>
+      </w:r>
+      <w:proofErr w:type="spellEnd"/>
+      <w:r>
+        <w:rPr>
+          <w:rFonts w:eastAsia="Times New Roman" w:cs="Segoe UI"/>
+          <w:i w:val="0"/>
+          <w:iCs w:val="0"/>
+          <w:color w:val="000000"/>
+          <w:szCs w:val="32"/>
+        </w:rPr>
+        <w:t xml:space="preserve"> → contains a named list </w:t>
+      </w:r>
+      <w:proofErr w:type="spellStart"/>
+      <w:r>
+        <w:rPr>
+          <w:rFonts w:eastAsia="Times New Roman" w:cs="Segoe UI"/>
+          <w:i w:val="0"/>
+          <w:iCs w:val="0"/>
+          <w:color w:val="000000"/>
+          <w:szCs w:val="32"/>
+        </w:rPr>
+        <w:t>network_results</w:t>
+      </w:r>
+      <w:proofErr w:type="spellEnd"/>
+      <w:r>
+        <w:rPr>
+          <w:rFonts w:eastAsia="Times New Roman" w:cs="Segoe UI"/>
+          <w:i w:val="0"/>
+          <w:iCs w:val="0"/>
+          <w:color w:val="000000"/>
+          <w:szCs w:val="32"/>
+        </w:rPr>
+        <w:t xml:space="preserve"> (names = ISDNs)</w:t>
       </w:r>
     </w:p>
     <w:p>
@@ -3146,7 +3324,51 @@
           <w:color w:val="000000"/>
           <w:szCs w:val="32"/>
         </w:rPr>
-        <w:t>outputs/hospital_results.RData → contains a named list hospital_results (names = Hospitals)</w:t>
+        <w:t>outputs/</w:t>
+      </w:r>
+      <w:proofErr w:type="spellStart"/>
+      <w:r>
+        <w:rPr>
+          <w:rFonts w:eastAsia="Times New Roman" w:cs="Segoe UI"/>
+          <w:i w:val="0"/>
+          <w:iCs w:val="0"/>
+          <w:color w:val="000000"/>
+          <w:szCs w:val="32"/>
+        </w:rPr>
+        <w:t>hospital_results.RData</w:t>
+      </w:r>
+      <w:proofErr w:type="spellEnd"/>
+      <w:r>
+        <w:rPr>
+          <w:rFonts w:eastAsia="Times New Roman" w:cs="Segoe UI"/>
+          <w:i w:val="0"/>
+          <w:iCs w:val="0"/>
+          <w:color w:val="000000"/>
+          <w:szCs w:val="32"/>
+        </w:rPr>
+        <w:t xml:space="preserve"> → contains a named list </w:t>
+      </w:r>
+      <w:proofErr w:type="spellStart"/>
+      <w:r>
+        <w:rPr>
+          <w:rFonts w:eastAsia="Times New Roman" w:cs="Segoe UI"/>
+          <w:i w:val="0"/>
+          <w:iCs w:val="0"/>
+          <w:color w:val="000000"/>
+          <w:szCs w:val="32"/>
+        </w:rPr>
+        <w:t>hospital_results</w:t>
+      </w:r>
+      <w:proofErr w:type="spellEnd"/>
+      <w:r>
+        <w:rPr>
+          <w:rFonts w:eastAsia="Times New Roman" w:cs="Segoe UI"/>
+          <w:i w:val="0"/>
+          <w:iCs w:val="0"/>
+          <w:color w:val="000000"/>
+          <w:szCs w:val="32"/>
+        </w:rPr>
+        <w:t xml:space="preserve"> (names = Hospitals)</w:t>
       </w:r>
     </w:p>
     <w:p>
@@ -3200,70 +3422,168 @@
     </w:p>
     <w:p>
       <w:pPr>
-        <w:pStyle w:val="ListParagraph"/>
-        <w:numPr>
-          <w:ilvl w:val="0"/>
-          <w:numId w:val="27"/>
-        </w:numPr>
-        <w:divId w:val="860977169"/>
-      </w:pPr>
-      <w:r>
-        <w:t xml:space="preserve">To “Knit to PDF” from R Markdown, you need a LaTeX distribution installed. The easiest option (cross-platform and lightweight) is via TinyTeX. </w:t>
-      </w:r>
-      <w:r>
-        <w:t>Enter</w:t>
-      </w:r>
-      <w:r>
-        <w:t xml:space="preserve"> </w:t>
-      </w:r>
-      <w:r>
-        <w:rPr>
+        <w:divId w:val="860977169"/>
+      </w:pPr>
+      <w:r>
+        <w:t xml:space="preserve">To generate the automated </w:t>
+      </w:r>
+      <w:r>
+        <w:t>HTML</w:t>
+      </w:r>
+      <w:r>
+        <w:t xml:space="preserve"> report</w:t>
+      </w:r>
+      <w:r>
+        <w:t xml:space="preserve">, </w:t>
+      </w:r>
+      <w:r>
+        <w:t>the following packages are needed</w:t>
+      </w:r>
+      <w:r>
+        <w:t>:</w:t>
+      </w:r>
+    </w:p>
+    <w:p>
+      <w:pPr>
+        <w:pStyle w:val="IntenseQuote"/>
+        <w:pBdr>
+          <w:top w:val="none" w:sz="0" w:space="0" w:color="auto"/>
+          <w:bottom w:val="none" w:sz="0" w:space="0" w:color="auto"/>
+        </w:pBdr>
+        <w:spacing w:after="0"/>
+        <w:divId w:val="860977169"/>
+        <w:rPr>
+          <w:i w:val="0"/>
+          <w:iCs w:val="0"/>
+          <w:color w:val="auto"/>
+        </w:rPr>
+      </w:pPr>
+      <w:proofErr w:type="spellStart"/>
+      <w:r>
+        <w:rPr>
+          <w:i w:val="0"/>
+          <w:iCs w:val="0"/>
+          <w:color w:val="auto"/>
           <w:highlight w:val="lightGray"/>
         </w:rPr>
-        <w:t>this</w:t>
-      </w:r>
-      <w:r>
-        <w:t xml:space="preserve"> into the console:</w:t>
-      </w:r>
-    </w:p>
-    <w:p>
-      <w:pPr>
-        <w:jc w:val="center"/>
-        <w:divId w:val="860977169"/>
-      </w:pPr>
-      <w:r>
-        <w:rPr>
+        <w:t>install.packages</w:t>
+      </w:r>
+      <w:proofErr w:type="spellEnd"/>
+      <w:r>
+        <w:rPr>
+          <w:i w:val="0"/>
+          <w:iCs w:val="0"/>
+          <w:color w:val="auto"/>
           <w:highlight w:val="lightGray"/>
         </w:rPr>
-        <w:t>tinytex::install_tinytex()</w:t>
-      </w:r>
-    </w:p>
-    <w:p>
-      <w:pPr>
-        <w:pStyle w:val="ListParagraph"/>
-        <w:numPr>
-          <w:ilvl w:val="0"/>
-          <w:numId w:val="27"/>
-        </w:numPr>
-        <w:divId w:val="860977169"/>
-      </w:pPr>
-      <w:r>
-        <w:t>To generate the automated PDF report (Report_Creation.Rmd), the following packages are needed</w:t>
-      </w:r>
-      <w:r>
-        <w:t>:</w:t>
-      </w:r>
-    </w:p>
-    <w:p>
-      <w:pPr>
-        <w:ind w:left="1080" w:firstLine="360"/>
-        <w:divId w:val="860977169"/>
-      </w:pPr>
-      <w:r>
-        <w:rPr>
+        <w:t>(c("</w:t>
+      </w:r>
+      <w:proofErr w:type="spellStart"/>
+      <w:r>
+        <w:rPr>
+          <w:i w:val="0"/>
+          <w:iCs w:val="0"/>
+          <w:color w:val="auto"/>
           <w:highlight w:val="lightGray"/>
         </w:rPr>
-        <w:t>install.packages(c("rmarkdown", "knitr", "kableExtra", "tinytex"))</w:t>
+        <w:t>rmarkdown</w:t>
+      </w:r>
+      <w:proofErr w:type="spellEnd"/>
+      <w:r>
+        <w:rPr>
+          <w:i w:val="0"/>
+          <w:iCs w:val="0"/>
+          <w:color w:val="auto"/>
+          <w:highlight w:val="lightGray"/>
+        </w:rPr>
+        <w:t>", "</w:t>
+      </w:r>
+      <w:proofErr w:type="spellStart"/>
+      <w:r>
+        <w:rPr>
+          <w:i w:val="0"/>
+          <w:iCs w:val="0"/>
+          <w:color w:val="auto"/>
+          <w:highlight w:val="lightGray"/>
+        </w:rPr>
+        <w:t>knitr</w:t>
+      </w:r>
+      <w:proofErr w:type="spellEnd"/>
+      <w:r>
+        <w:rPr>
+          <w:i w:val="0"/>
+          <w:iCs w:val="0"/>
+          <w:color w:val="auto"/>
+          <w:highlight w:val="lightGray"/>
+        </w:rPr>
+        <w:t>", "</w:t>
+      </w:r>
+      <w:proofErr w:type="spellStart"/>
+      <w:r>
+        <w:rPr>
+          <w:i w:val="0"/>
+          <w:iCs w:val="0"/>
+          <w:color w:val="auto"/>
+          <w:highlight w:val="lightGray"/>
+        </w:rPr>
+        <w:t>htmltools</w:t>
+      </w:r>
+      <w:proofErr w:type="spellEnd"/>
+      <w:r>
+        <w:rPr>
+          <w:i w:val="0"/>
+          <w:iCs w:val="0"/>
+          <w:color w:val="auto"/>
+          <w:highlight w:val="lightGray"/>
+        </w:rPr>
+        <w:t>"</w:t>
+      </w:r>
+      <w:r>
+        <w:rPr>
+          <w:i w:val="0"/>
+          <w:iCs w:val="0"/>
+          <w:color w:val="auto"/>
+          <w:highlight w:val="lightGray"/>
+        </w:rPr>
+        <w:t>,”</w:t>
+      </w:r>
+      <w:r>
+        <w:rPr>
+          <w:i w:val="0"/>
+          <w:iCs w:val="0"/>
+          <w:color w:val="auto"/>
+          <w:highlight w:val="lightGray"/>
+        </w:rPr>
+        <w:t>"</w:t>
+      </w:r>
+      <w:proofErr w:type="spellStart"/>
+      <w:r>
+        <w:rPr>
+          <w:i w:val="0"/>
+          <w:iCs w:val="0"/>
+          <w:color w:val="auto"/>
+          <w:highlight w:val="lightGray"/>
+        </w:rPr>
+        <w:t>kableExtra</w:t>
+      </w:r>
+      <w:proofErr w:type="spellEnd"/>
+      <w:r>
+        <w:rPr>
+          <w:i w:val="0"/>
+          <w:iCs w:val="0"/>
+          <w:color w:val="auto"/>
+          <w:highlight w:val="lightGray"/>
+        </w:rPr>
+        <w:t>")</w:t>
+      </w:r>
+      <w:r>
+        <w:rPr>
+          <w:i w:val="0"/>
+          <w:iCs w:val="0"/>
+          <w:color w:val="auto"/>
+          <w:highlight w:val="lightGray"/>
+        </w:rPr>
+        <w:t>)</w:t>
       </w:r>
     </w:p>
     <w:p>
@@ -3313,7 +3633,7 @@
           <w:color w:val="000000"/>
           <w:szCs w:val="32"/>
         </w:rPr>
-        <w:t xml:space="preserve">(I. &amp; II.) </w:t>
+        <w:t>once</w:t>
       </w:r>
       <w:r>
         <w:rPr>
@@ -3323,7 +3643,7 @@
           <w:color w:val="000000"/>
           <w:szCs w:val="32"/>
         </w:rPr>
-        <w:t>once</w:t>
+        <w:t xml:space="preserve"> on your computer</w:t>
       </w:r>
       <w:r>
         <w:rPr>
@@ -3333,47 +3653,13 @@
           <w:color w:val="000000"/>
           <w:szCs w:val="32"/>
         </w:rPr>
-        <w:t xml:space="preserve"> on your computer</w:t>
-      </w:r>
-      <w:r>
-        <w:rPr>
-          <w:rFonts w:eastAsia="Times New Roman" w:cs="Segoe UI"/>
-          <w:i w:val="0"/>
-          <w:iCs w:val="0"/>
-          <w:color w:val="000000"/>
-          <w:szCs w:val="32"/>
-        </w:rPr>
         <w:t>.</w:t>
       </w:r>
     </w:p>
     <w:p>
       <w:pPr>
-        <w:pStyle w:val="IntenseQuote"/>
-        <w:pBdr>
-          <w:top w:val="none" w:sz="0" w:space="0" w:color="auto"/>
-          <w:bottom w:val="none" w:sz="0" w:space="0" w:color="auto"/>
-        </w:pBdr>
-        <w:ind w:left="0"/>
-        <w:jc w:val="left"/>
-        <w:divId w:val="860977169"/>
-        <w:rPr>
-          <w:rFonts w:eastAsia="Times New Roman" w:cs="Segoe UI"/>
-          <w:i w:val="0"/>
-          <w:iCs w:val="0"/>
-          <w:color w:val="000000"/>
-          <w:szCs w:val="32"/>
-        </w:rPr>
-      </w:pPr>
-      <w:r>
-        <w:rPr>
-          <w:rFonts w:eastAsia="Times New Roman" w:cs="Segoe UI"/>
-          <w:i w:val="0"/>
-          <w:iCs w:val="0"/>
-          <w:color w:val="000000"/>
-          <w:szCs w:val="32"/>
-        </w:rPr>
-        <w:t>If LaTeX errors appear when running the below, ensure a working TeX distribution (e.g., tinytex).</w:t>
-      </w:r>
+        <w:divId w:val="860977169"/>
+      </w:pPr>
     </w:p>
     <w:p>
       <w:pPr>
@@ -3426,8 +3712,9 @@
           <w:color w:val="000000"/>
           <w:szCs w:val="32"/>
         </w:rPr>
-        <w:t>Open the R</w:t>
-      </w:r>
+        <w:t xml:space="preserve">Open the </w:t>
+      </w:r>
+      <w:proofErr w:type="spellStart"/>
       <w:r>
         <w:rPr>
           <w:rFonts w:eastAsia="Times New Roman" w:cs="Segoe UI"/>
@@ -3436,8 +3723,39 @@
           <w:color w:val="000000"/>
           <w:szCs w:val="32"/>
         </w:rPr>
-        <w:t>eport_DynamicChoices.Rmd</w:t>
-      </w:r>
+        <w:t>R</w:t>
+      </w:r>
+      <w:r>
+        <w:rPr>
+          <w:rFonts w:eastAsia="Times New Roman" w:cs="Segoe UI"/>
+          <w:i w:val="0"/>
+          <w:iCs w:val="0"/>
+          <w:color w:val="000000"/>
+          <w:szCs w:val="32"/>
+        </w:rPr>
+        <w:t>eport_</w:t>
+      </w:r>
+      <w:r>
+        <w:rPr>
+          <w:rFonts w:eastAsia="Times New Roman" w:cs="Segoe UI"/>
+          <w:i w:val="0"/>
+          <w:iCs w:val="0"/>
+          <w:color w:val="000000"/>
+          <w:szCs w:val="32"/>
+        </w:rPr>
+        <w:t>Generation</w:t>
+      </w:r>
+      <w:r>
+        <w:rPr>
+          <w:rFonts w:eastAsia="Times New Roman" w:cs="Segoe UI"/>
+          <w:i w:val="0"/>
+          <w:iCs w:val="0"/>
+          <w:color w:val="000000"/>
+          <w:szCs w:val="32"/>
+        </w:rPr>
+        <w:t>.Rmd</w:t>
+      </w:r>
+      <w:proofErr w:type="spellEnd"/>
     </w:p>
     <w:p>
       <w:pPr>
@@ -3764,7 +4082,27 @@
           <w:color w:val="000000"/>
           <w:szCs w:val="32"/>
         </w:rPr>
-        <w:t xml:space="preserve"> an error will occur and the pdf report will not update).</w:t>
+        <w:t xml:space="preserve"> an error will occur and the </w:t>
+      </w:r>
+      <w:r>
+        <w:rPr>
+          <w:rFonts w:eastAsia="Times New Roman" w:cs="Segoe UI"/>
+          <w:i w:val="0"/>
+          <w:iCs w:val="0"/>
+          <w:color w:val="000000"/>
+          <w:szCs w:val="32"/>
+        </w:rPr>
+        <w:t>html</w:t>
+      </w:r>
+      <w:r>
+        <w:rPr>
+          <w:rFonts w:eastAsia="Times New Roman" w:cs="Segoe UI"/>
+          <w:i w:val="0"/>
+          <w:iCs w:val="0"/>
+          <w:color w:val="000000"/>
+          <w:szCs w:val="32"/>
+        </w:rPr>
+        <w:t xml:space="preserve"> report will not update).</w:t>
       </w:r>
     </w:p>
     <w:p>
@@ -3797,7 +4135,6 @@
           <w:color w:val="000000"/>
           <w:szCs w:val="32"/>
         </w:rPr>
-        <w:lastRenderedPageBreak/>
         <w:t xml:space="preserve">If </w:t>
       </w:r>
       <w:r>
@@ -3850,7 +4187,41 @@
           <w:color w:val="000000"/>
           <w:szCs w:val="32"/>
         </w:rPr>
-        <w:t>an error will occur and the pdf report will not update).</w:t>
+        <w:t xml:space="preserve">an error will occur and the </w:t>
+      </w:r>
+      <w:r>
+        <w:rPr>
+          <w:rFonts w:eastAsia="Times New Roman" w:cs="Segoe UI"/>
+          <w:i w:val="0"/>
+          <w:iCs w:val="0"/>
+          <w:color w:val="000000"/>
+          <w:szCs w:val="32"/>
+        </w:rPr>
+        <w:t>html</w:t>
+      </w:r>
+      <w:r>
+        <w:rPr>
+          <w:rFonts w:eastAsia="Times New Roman" w:cs="Segoe UI"/>
+          <w:i w:val="0"/>
+          <w:iCs w:val="0"/>
+          <w:color w:val="000000"/>
+          <w:szCs w:val="32"/>
+        </w:rPr>
+        <w:t xml:space="preserve"> report will not update).</w:t>
+      </w:r>
+    </w:p>
+    <w:p>
+      <w:pPr>
+        <w:pStyle w:val="ListParagraph"/>
+        <w:numPr>
+          <w:ilvl w:val="0"/>
+          <w:numId w:val="18"/>
+        </w:numPr>
+        <w:spacing w:after="0"/>
+        <w:divId w:val="860977169"/>
+      </w:pPr>
+      <w:r>
+        <w:t>Then click “Knit” in the bottom right of the box.</w:t>
       </w:r>
     </w:p>
     <w:p>
@@ -3869,8 +4240,6 @@
         <w:divId w:val="860977169"/>
         <w:rPr>
           <w:rFonts w:eastAsia="Times New Roman" w:cs="Segoe UI"/>
-          <w:b/>
-          <w:bCs/>
           <w:i w:val="0"/>
           <w:iCs w:val="0"/>
           <w:color w:val="000000"/>
@@ -3935,7 +4304,7 @@
           <w:color w:val="000000"/>
           <w:szCs w:val="32"/>
         </w:rPr>
-        <w:t xml:space="preserve">. The PDF will be created in the project directory (default </w:t>
+        <w:t xml:space="preserve">. The </w:t>
       </w:r>
       <w:r>
         <w:rPr>
@@ -3945,7 +4314,7 @@
           <w:color w:val="000000"/>
           <w:szCs w:val="32"/>
         </w:rPr>
-        <w:t>based on “National” as the selection</w:t>
+        <w:t>HTML</w:t>
       </w:r>
       <w:r>
         <w:rPr>
@@ -3955,7 +4324,7 @@
           <w:color w:val="000000"/>
           <w:szCs w:val="32"/>
         </w:rPr>
-        <w:t>)</w:t>
+        <w:t xml:space="preserve"> will be created in the project directory (default </w:t>
       </w:r>
       <w:r>
         <w:rPr>
@@ -3965,7 +4334,7 @@
           <w:color w:val="000000"/>
           <w:szCs w:val="32"/>
         </w:rPr>
-        <w:t xml:space="preserve"> &amp; the selections will not be available</w:t>
+        <w:t>based on “National” as the selection</w:t>
       </w:r>
       <w:r>
         <w:rPr>
@@ -3975,7 +4344,126 @@
           <w:color w:val="000000"/>
           <w:szCs w:val="32"/>
         </w:rPr>
+        <w:t>)</w:t>
+      </w:r>
+      <w:r>
+        <w:rPr>
+          <w:rFonts w:eastAsia="Times New Roman" w:cs="Segoe UI"/>
+          <w:i w:val="0"/>
+          <w:iCs w:val="0"/>
+          <w:color w:val="000000"/>
+          <w:szCs w:val="32"/>
+        </w:rPr>
+        <w:t xml:space="preserve"> &amp; the selections will not be available</w:t>
+      </w:r>
+      <w:r>
+        <w:rPr>
+          <w:rFonts w:eastAsia="Times New Roman" w:cs="Segoe UI"/>
+          <w:i w:val="0"/>
+          <w:iCs w:val="0"/>
+          <w:color w:val="000000"/>
+          <w:szCs w:val="32"/>
+        </w:rPr>
         <w:t>.</w:t>
+      </w:r>
+    </w:p>
+    <w:p>
+      <w:pPr>
+        <w:pStyle w:val="ListParagraph"/>
+        <w:numPr>
+          <w:ilvl w:val="0"/>
+          <w:numId w:val="18"/>
+        </w:numPr>
+        <w:divId w:val="860977169"/>
+      </w:pPr>
+      <w:r>
+        <w:t>W</w:t>
+      </w:r>
+      <w:r>
+        <w:t xml:space="preserve">hen complete, the file will be automatically available for you to click and open within the </w:t>
+      </w:r>
+      <w:proofErr w:type="spellStart"/>
+      <w:r>
+        <w:t>Rproject</w:t>
+      </w:r>
+      <w:proofErr w:type="spellEnd"/>
+      <w:r>
+        <w:t xml:space="preserve"> folder. </w:t>
+      </w:r>
+    </w:p>
+    <w:p>
+      <w:pPr>
+        <w:pStyle w:val="ListParagraph"/>
+        <w:numPr>
+          <w:ilvl w:val="0"/>
+          <w:numId w:val="18"/>
+        </w:numPr>
+        <w:divId w:val="860977169"/>
+      </w:pPr>
+      <w:r>
+        <w:rPr>
+          <w:b/>
+          <w:bCs/>
+        </w:rPr>
+        <w:lastRenderedPageBreak/>
+        <w:t>Report won’t open?</w:t>
+      </w:r>
+      <w:r>
+        <w:t xml:space="preserve"> Check that a default browser is set and that the three </w:t>
+      </w:r>
+      <w:r>
+        <w:t>needed .</w:t>
+      </w:r>
+      <w:proofErr w:type="spellStart"/>
+      <w:r>
+        <w:t>RData</w:t>
+      </w:r>
+      <w:proofErr w:type="spellEnd"/>
+      <w:r>
+        <w:t xml:space="preserve"> files exist in /outputs.</w:t>
+      </w:r>
+    </w:p>
+    <w:p>
+      <w:pPr>
+        <w:divId w:val="860977169"/>
+      </w:pPr>
+      <w:r>
+        <w:rPr>
+          <w:b/>
+          <w:bCs/>
+        </w:rPr>
+        <w:t>Windows note:</w:t>
+      </w:r>
+      <w:r>
+        <w:t xml:space="preserve"> </w:t>
+      </w:r>
+      <w:r>
+        <w:t>The package “</w:t>
+      </w:r>
+      <w:proofErr w:type="spellStart"/>
+      <w:r>
+        <w:t>RTools</w:t>
+      </w:r>
+      <w:proofErr w:type="spellEnd"/>
+      <w:r>
+        <w:t>”</w:t>
+      </w:r>
+      <w:r>
+        <w:t xml:space="preserve"> may be required only if R need</w:t>
+      </w:r>
+      <w:r>
+        <w:t xml:space="preserve">s to build packages from source (e.g., when </w:t>
+      </w:r>
+      <w:r>
+        <w:t xml:space="preserve">a precompiled binary isn’t available). For standard CRAN installs on Windows, R will use binaries and </w:t>
+      </w:r>
+      <w:proofErr w:type="spellStart"/>
+      <w:r>
+        <w:t>RTools</w:t>
+      </w:r>
+      <w:proofErr w:type="spellEnd"/>
+      <w:r>
+        <w:t xml:space="preserve"> is not typically required.</w:t>
       </w:r>
     </w:p>
     <w:p>
@@ -4083,7 +4571,7 @@
           <w:color w:val="000000"/>
           <w:szCs w:val="32"/>
         </w:rPr>
-        <w:t xml:space="preserve"> long-term mRS Markov, plus (optionally) network/hospital aggregations. Saves the objects the report reads.</w:t>
+        <w:t xml:space="preserve"> long-term mRS Markov, plus (optionally) network/hospital aggregations. Saves the objects the report </w:t>
       </w:r>
       <w:r>
         <w:rPr>
@@ -4093,6 +4581,26 @@
           <w:color w:val="000000"/>
           <w:szCs w:val="32"/>
         </w:rPr>
+        <w:t>(above)</w:t>
+      </w:r>
+      <w:r>
+        <w:rPr>
+          <w:rFonts w:eastAsia="Times New Roman" w:cs="Segoe UI"/>
+          <w:i w:val="0"/>
+          <w:iCs w:val="0"/>
+          <w:color w:val="000000"/>
+          <w:szCs w:val="32"/>
+        </w:rPr>
+        <w:t>reads.</w:t>
+      </w:r>
+      <w:r>
+        <w:rPr>
+          <w:rFonts w:eastAsia="Times New Roman" w:cs="Segoe UI"/>
+          <w:i w:val="0"/>
+          <w:iCs w:val="0"/>
+          <w:color w:val="000000"/>
+          <w:szCs w:val="32"/>
+        </w:rPr>
         <w:t xml:space="preserve"> You might want to do this if you update the values in the  input files, such as the “inputs/parameters.csv” file. </w:t>
       </w:r>
     </w:p>
@@ -4133,11 +4641,89 @@
         <w:jc w:val="center"/>
         <w:divId w:val="860977169"/>
       </w:pPr>
+      <w:proofErr w:type="spellStart"/>
       <w:r>
         <w:rPr>
           <w:highlight w:val="lightGray"/>
         </w:rPr>
-        <w:t>install.packages(c(  "data.table", "tidyverse", "assertthat", "truncnorm", "conflicted", "scales", "reshape2",  "networkD3", "htmlwidgets"))</w:t>
+        <w:t>install.packages</w:t>
+      </w:r>
+      <w:proofErr w:type="spellEnd"/>
+      <w:r>
+        <w:rPr>
+          <w:highlight w:val="lightGray"/>
+        </w:rPr>
+        <w:t>(c(  "</w:t>
+      </w:r>
+      <w:proofErr w:type="spellStart"/>
+      <w:r>
+        <w:rPr>
+          <w:highlight w:val="lightGray"/>
+        </w:rPr>
+        <w:t>data.table</w:t>
+      </w:r>
+      <w:proofErr w:type="spellEnd"/>
+      <w:r>
+        <w:rPr>
+          <w:highlight w:val="lightGray"/>
+        </w:rPr>
+        <w:t>", "</w:t>
+      </w:r>
+      <w:proofErr w:type="spellStart"/>
+      <w:r>
+        <w:rPr>
+          <w:highlight w:val="lightGray"/>
+        </w:rPr>
+        <w:t>tidyverse</w:t>
+      </w:r>
+      <w:proofErr w:type="spellEnd"/>
+      <w:r>
+        <w:rPr>
+          <w:highlight w:val="lightGray"/>
+        </w:rPr>
+        <w:t>", "</w:t>
+      </w:r>
+      <w:proofErr w:type="spellStart"/>
+      <w:r>
+        <w:rPr>
+          <w:highlight w:val="lightGray"/>
+        </w:rPr>
+        <w:t>assertthat</w:t>
+      </w:r>
+      <w:proofErr w:type="spellEnd"/>
+      <w:r>
+        <w:rPr>
+          <w:highlight w:val="lightGray"/>
+        </w:rPr>
+        <w:t>", "</w:t>
+      </w:r>
+      <w:proofErr w:type="spellStart"/>
+      <w:r>
+        <w:rPr>
+          <w:highlight w:val="lightGray"/>
+        </w:rPr>
+        <w:t>truncnorm</w:t>
+      </w:r>
+      <w:proofErr w:type="spellEnd"/>
+      <w:r>
+        <w:rPr>
+          <w:highlight w:val="lightGray"/>
+        </w:rPr>
+        <w:t>", "conflicted", "scales", "reshape2",  "networkD3", "</w:t>
+      </w:r>
+      <w:proofErr w:type="spellStart"/>
+      <w:r>
+        <w:rPr>
+          <w:highlight w:val="lightGray"/>
+        </w:rPr>
+        <w:t>htmlwidgets</w:t>
+      </w:r>
+      <w:proofErr w:type="spellEnd"/>
+      <w:r>
+        <w:rPr>
+          <w:highlight w:val="lightGray"/>
+        </w:rPr>
+        <w:t>"))</w:t>
       </w:r>
     </w:p>
     <w:p>
@@ -4302,32 +4888,57 @@
             <w:r>
               <w:t xml:space="preserve"> </w:t>
             </w:r>
-            <w:r>
-              <w:t>model_param;</w:t>
+            <w:proofErr w:type="spellStart"/>
+            <w:r>
+              <w:t>model_param</w:t>
+            </w:r>
+            <w:proofErr w:type="spellEnd"/>
+            <w:r>
+              <w:t>;</w:t>
             </w:r>
             <w:r>
               <w:t xml:space="preserve"> </w:t>
             </w:r>
-            <w:r>
-              <w:t>base_case;</w:t>
+            <w:proofErr w:type="spellStart"/>
+            <w:r>
+              <w:t>base_case</w:t>
+            </w:r>
+            <w:proofErr w:type="spellEnd"/>
+            <w:r>
+              <w:t>;</w:t>
             </w:r>
             <w:r>
               <w:t xml:space="preserve"> </w:t>
             </w:r>
-            <w:r>
-              <w:t>PSA_distribution;</w:t>
+            <w:proofErr w:type="spellStart"/>
+            <w:r>
+              <w:t>PSA_distribution</w:t>
+            </w:r>
+            <w:proofErr w:type="spellEnd"/>
+            <w:r>
+              <w:t>;</w:t>
             </w:r>
             <w:r>
               <w:t xml:space="preserve"> </w:t>
             </w:r>
-            <w:r>
-              <w:t>PSA_low;</w:t>
+            <w:proofErr w:type="spellStart"/>
+            <w:r>
+              <w:t>PSA_low</w:t>
+            </w:r>
+            <w:proofErr w:type="spellEnd"/>
+            <w:r>
+              <w:t>;</w:t>
             </w:r>
             <w:r>
               <w:t xml:space="preserve"> </w:t>
             </w:r>
-            <w:r>
-              <w:t>PSA_high;</w:t>
+            <w:proofErr w:type="spellStart"/>
+            <w:r>
+              <w:t>PSA_high</w:t>
+            </w:r>
+            <w:proofErr w:type="spellEnd"/>
+            <w:r>
+              <w:t>;</w:t>
             </w:r>
             <w:r>
               <w:t xml:space="preserve"> </w:t>
@@ -4338,26 +4949,46 @@
             <w:r>
               <w:t xml:space="preserve"> </w:t>
             </w:r>
-            <w:r>
-              <w:t>DSA_flag;</w:t>
+            <w:proofErr w:type="spellStart"/>
+            <w:r>
+              <w:t>DSA_flag</w:t>
+            </w:r>
+            <w:proofErr w:type="spellEnd"/>
+            <w:r>
+              <w:t>;</w:t>
             </w:r>
             <w:r>
               <w:t xml:space="preserve"> </w:t>
             </w:r>
-            <w:r>
-              <w:t>DSA_low;</w:t>
+            <w:proofErr w:type="spellStart"/>
+            <w:r>
+              <w:t>DSA_low</w:t>
+            </w:r>
+            <w:proofErr w:type="spellEnd"/>
+            <w:r>
+              <w:t>;</w:t>
             </w:r>
             <w:r>
               <w:t xml:space="preserve"> </w:t>
             </w:r>
-            <w:r>
-              <w:t>DSA_high;</w:t>
+            <w:proofErr w:type="spellStart"/>
+            <w:r>
+              <w:t>DSA_high</w:t>
+            </w:r>
+            <w:proofErr w:type="spellEnd"/>
+            <w:r>
+              <w:t>;</w:t>
             </w:r>
             <w:r>
               <w:t xml:space="preserve"> </w:t>
             </w:r>
-            <w:r>
-              <w:t>mrs;</w:t>
+            <w:proofErr w:type="spellStart"/>
+            <w:r>
+              <w:t>mrs</w:t>
+            </w:r>
+            <w:proofErr w:type="spellEnd"/>
+            <w:r>
+              <w:t>;</w:t>
             </w:r>
             <w:r>
               <w:t xml:space="preserve"> </w:t>
@@ -4469,11 +5100,11 @@
           </w:tcPr>
           <w:p>
             <w:r>
-              <w:t xml:space="preserve">A CSV file with the names of the </w:t>
+              <w:t xml:space="preserve">A CSV file with the names of </w:t>
             </w:r>
             <w:r>
               <w:lastRenderedPageBreak/>
-              <w:t>hospitals used in the regional data</w:t>
+              <w:t>the hospitals used in the regional data</w:t>
             </w:r>
           </w:p>
         </w:tc>
@@ -4526,7 +5157,15 @@
           </w:tcPr>
           <w:p>
             <w:r>
-              <w:t>ISDN (integrated stroke network name, e.g. London), site.name (hospital site name, e.g. Barking, Havering and Redbridge University Hospitals NHS Trust), Hospital (e.g. Queens Hospital Romford HASU), date (date range for stroke recordings), n.stroke (number of strokes recorded at that hospital for the stated time frame)</w:t>
+              <w:t xml:space="preserve">ISDN (integrated stroke network name, e.g. London), site.name (hospital site name, e.g. Barking, Havering and Redbridge University Hospitals NHS Trust), Hospital (e.g. Queens Hospital Romford HASU), date (date range for stroke recordings), </w:t>
+            </w:r>
+            <w:proofErr w:type="spellStart"/>
+            <w:r>
+              <w:t>n.stroke</w:t>
+            </w:r>
+            <w:proofErr w:type="spellEnd"/>
+            <w:r>
+              <w:t xml:space="preserve"> (number of strokes recorded at that hospital for the stated time frame)</w:t>
             </w:r>
           </w:p>
         </w:tc>
@@ -4615,7 +5254,15 @@
         <w:divId w:val="860977169"/>
       </w:pPr>
       <w:r>
-        <w:t>These are the input csv files needed to run the model. These are used, by the model code, to create inputs which feed into the "created_inputs" subfolder.</w:t>
+        <w:t>These are the input csv files needed to run the model. These are used, by the model code, to create inputs which feed into the "</w:t>
+      </w:r>
+      <w:proofErr w:type="spellStart"/>
+      <w:r>
+        <w:t>created_inputs</w:t>
+      </w:r>
+      <w:proofErr w:type="spellEnd"/>
+      <w:r>
+        <w:t>" subfolder.</w:t>
       </w:r>
     </w:p>
     <w:p>
@@ -4691,6 +5338,7 @@
         <w:divId w:val="860977169"/>
       </w:pPr>
       <w:r>
+        <w:lastRenderedPageBreak/>
         <w:t xml:space="preserve">Files should be run in the order as listed in the </w:t>
       </w:r>
       <w:r>
@@ -4705,7 +5353,6 @@
         <w:divId w:val="860977169"/>
       </w:pPr>
       <w:r>
-        <w:lastRenderedPageBreak/>
         <w:t>The folder hierarchy is:</w:t>
       </w:r>
     </w:p>
@@ -4737,7 +5384,15 @@
         <w:t>─</w:t>
       </w:r>
       <w:r>
-        <w:t xml:space="preserve"> Rscripts/</w:t>
+        <w:t xml:space="preserve"> </w:t>
+      </w:r>
+      <w:proofErr w:type="spellStart"/>
+      <w:r>
+        <w:t>Rscripts</w:t>
+      </w:r>
+      <w:proofErr w:type="spellEnd"/>
+      <w:r>
+        <w:t>/</w:t>
       </w:r>
     </w:p>
     <w:p>
@@ -4760,7 +5415,15 @@
         <w:t>─</w:t>
       </w:r>
       <w:r>
-        <w:t xml:space="preserve"> model_functions.R                 # core acute-tree + long-term Markov model</w:t>
+        <w:t xml:space="preserve"> </w:t>
+      </w:r>
+      <w:proofErr w:type="spellStart"/>
+      <w:r>
+        <w:t>model_functions.R</w:t>
+      </w:r>
+      <w:proofErr w:type="spellEnd"/>
+      <w:r>
+        <w:t xml:space="preserve">                 # core acute-tree + long-term Markov model</w:t>
       </w:r>
     </w:p>
     <w:p>
@@ -4783,7 +5446,15 @@
         <w:t>─</w:t>
       </w:r>
       <w:r>
-        <w:t xml:space="preserve"> model_functions_mortality_sc.R    # scenario variant (mortality RR year 1)</w:t>
+        <w:t xml:space="preserve"> </w:t>
+      </w:r>
+      <w:proofErr w:type="spellStart"/>
+      <w:r>
+        <w:t>model_functions_mortality_sc.R</w:t>
+      </w:r>
+      <w:proofErr w:type="spellEnd"/>
+      <w:r>
+        <w:t xml:space="preserve">    # scenario variant (mortality RR year 1)</w:t>
       </w:r>
     </w:p>
     <w:p>
@@ -4806,7 +5477,15 @@
         <w:t>─</w:t>
       </w:r>
       <w:r>
-        <w:t xml:space="preserve"> model_functions_MTTPA_sc.R        # scenario variant (additive LT effects)</w:t>
+        <w:t xml:space="preserve"> </w:t>
+      </w:r>
+      <w:proofErr w:type="spellStart"/>
+      <w:r>
+        <w:t>model_functions_MTTPA_sc.R</w:t>
+      </w:r>
+      <w:proofErr w:type="spellEnd"/>
+      <w:r>
+        <w:t xml:space="preserve">        # scenario variant (additive LT effects)</w:t>
       </w:r>
     </w:p>
     <w:p>
@@ -4944,8 +5623,13 @@
         <w:t>─</w:t>
       </w:r>
       <w:r>
-        <w:t xml:space="preserve"> regional_level.R</w:t>
-      </w:r>
+        <w:t xml:space="preserve"> </w:t>
+      </w:r>
+      <w:proofErr w:type="spellStart"/>
+      <w:r>
+        <w:t>regional_level.R</w:t>
+      </w:r>
+      <w:proofErr w:type="spellEnd"/>
       <w:r>
         <w:t xml:space="preserve">            # ISDN-level analysis</w:t>
       </w:r>
@@ -4972,9 +5656,11 @@
       <w:r>
         <w:t xml:space="preserve"> </w:t>
       </w:r>
+      <w:proofErr w:type="spellStart"/>
       <w:r>
         <w:t>local_level.R</w:t>
       </w:r>
+      <w:proofErr w:type="spellEnd"/>
       <w:r>
         <w:t xml:space="preserve">            # hospital-level analysis</w:t>
       </w:r>
@@ -4999,13 +5685,27 @@
         <w:rPr>
           <w:rFonts w:cs="Aptos"/>
         </w:rPr>
-        <w:t>─figure</w:t>
-      </w:r>
+        <w:t>─</w:t>
+      </w:r>
+      <w:proofErr w:type="spellStart"/>
       <w:r>
         <w:rPr>
           <w:rFonts w:cs="Aptos"/>
         </w:rPr>
-        <w:t>_creation/ [contains R scripts creating figures, no order/hierarchy to run these]</w:t>
+        <w:t>figure</w:t>
+      </w:r>
+      <w:r>
+        <w:rPr>
+          <w:rFonts w:cs="Aptos"/>
+        </w:rPr>
+        <w:t>_creation</w:t>
+      </w:r>
+      <w:proofErr w:type="spellEnd"/>
+      <w:r>
+        <w:rPr>
+          <w:rFonts w:cs="Aptos"/>
+        </w:rPr>
+        <w:t>/ [contains R scripts creating figures, no order/hierarchy to run these]</w:t>
       </w:r>
     </w:p>
     <w:p>
@@ -5165,7 +5865,15 @@
         <w:divId w:val="860977169"/>
       </w:pPr>
       <w:r>
-        <w:t>Dates: The ISDN datasets include a date label such as "Apr 2022–Mar 2023". Retain this exact format (month name plus year range, using a consistent en-dash or hyphen). If you use a different period label, update the filter in the script accordingly.</w:t>
+        <w:t xml:space="preserve">Dates: The ISDN datasets include a date label such as "Apr 2022–Mar 2023". Retain this exact format (month name plus year range, using a consistent </w:t>
+      </w:r>
+      <w:proofErr w:type="spellStart"/>
+      <w:r>
+        <w:t>en</w:t>
+      </w:r>
+      <w:proofErr w:type="spellEnd"/>
+      <w:r>
+        <w:t>-dash or hyphen). If you use a different period label, update the filter in the script accordingly.</w:t>
       </w:r>
     </w:p>
     <w:p>
@@ -5256,6 +5964,7 @@
         <w:divId w:val="860977169"/>
       </w:pPr>
       <w:r>
+        <w:lastRenderedPageBreak/>
         <w:t>If your HASU naming convention differs, adjust the "HASU" pattern in the script.</w:t>
       </w:r>
     </w:p>
@@ -5269,7 +5978,6 @@
         <w:divId w:val="860977169"/>
       </w:pPr>
       <w:r>
-        <w:lastRenderedPageBreak/>
         <w:t>Percent vs proportion: isdn_TPA_E.csv must contain percent values in p_etpa2tpa (e.g., 37.5, not 0.375). The script checks that the maximum value is greater than 1 as a sanity check and then divides by 100 when writing parameters.</w:t>
       </w:r>
     </w:p>
@@ -5328,13 +6036,37 @@
         <w:t xml:space="preserve">Utilities (by mRS): truncated normal on [0,1] from mean </w:t>
       </w:r>
       <w:r>
-        <w:t xml:space="preserve">(base_case) </w:t>
+        <w:t>(</w:t>
+      </w:r>
+      <w:proofErr w:type="spellStart"/>
+      <w:r>
+        <w:t>base_case</w:t>
+      </w:r>
+      <w:proofErr w:type="spellEnd"/>
+      <w:r>
+        <w:t xml:space="preserve">) </w:t>
       </w:r>
       <w:r>
         <w:t>+ 95% CI</w:t>
       </w:r>
       <w:r>
-        <w:t xml:space="preserve"> (PSA_low and PSA_high)</w:t>
+        <w:t xml:space="preserve"> (</w:t>
+      </w:r>
+      <w:proofErr w:type="spellStart"/>
+      <w:r>
+        <w:t>PSA_low</w:t>
+      </w:r>
+      <w:proofErr w:type="spellEnd"/>
+      <w:r>
+        <w:t xml:space="preserve"> and </w:t>
+      </w:r>
+      <w:proofErr w:type="spellStart"/>
+      <w:r>
+        <w:t>PSA_high</w:t>
+      </w:r>
+      <w:proofErr w:type="spellEnd"/>
+      <w:r>
+        <w:t>)</w:t>
       </w:r>
     </w:p>
     <w:p>
@@ -5350,7 +6082,31 @@
         <w:t xml:space="preserve">Costs: gamma fit </w:t>
       </w:r>
       <w:r>
-        <w:t>from mean (base_case) + 95% CI (PSA_low and PSA_high)</w:t>
+        <w:t>from mean (</w:t>
+      </w:r>
+      <w:proofErr w:type="spellStart"/>
+      <w:r>
+        <w:t>base_case</w:t>
+      </w:r>
+      <w:proofErr w:type="spellEnd"/>
+      <w:r>
+        <w:t>) + 95% CI (</w:t>
+      </w:r>
+      <w:proofErr w:type="spellStart"/>
+      <w:r>
+        <w:t>PSA_low</w:t>
+      </w:r>
+      <w:proofErr w:type="spellEnd"/>
+      <w:r>
+        <w:t xml:space="preserve"> and </w:t>
+      </w:r>
+      <w:proofErr w:type="spellStart"/>
+      <w:r>
+        <w:t>PSA_high</w:t>
+      </w:r>
+      <w:proofErr w:type="spellEnd"/>
+      <w:r>
+        <w:t>)</w:t>
       </w:r>
     </w:p>
     <w:p>
@@ -5366,7 +6122,31 @@
         <w:t xml:space="preserve">RR mortality (by mRS): lognormal </w:t>
       </w:r>
       <w:r>
-        <w:t>from mean (base_case) + 95% CI (PSA_low and PSA_high)</w:t>
+        <w:t>from mean (</w:t>
+      </w:r>
+      <w:proofErr w:type="spellStart"/>
+      <w:r>
+        <w:t>base_case</w:t>
+      </w:r>
+      <w:proofErr w:type="spellEnd"/>
+      <w:r>
+        <w:t>) + 95% CI (</w:t>
+      </w:r>
+      <w:proofErr w:type="spellStart"/>
+      <w:r>
+        <w:t>PSA_low</w:t>
+      </w:r>
+      <w:proofErr w:type="spellEnd"/>
+      <w:r>
+        <w:t xml:space="preserve"> and </w:t>
+      </w:r>
+      <w:proofErr w:type="spellStart"/>
+      <w:r>
+        <w:t>PSA_high</w:t>
+      </w:r>
+      <w:proofErr w:type="spellEnd"/>
+      <w:r>
+        <w:t>)</w:t>
       </w:r>
     </w:p>
     <w:p>
@@ -5379,7 +6159,15 @@
         <w:divId w:val="860977169"/>
       </w:pPr>
       <w:r>
-        <w:t>Control probabilities: Beta(mean, k) — here k is stored in the parameter file under PSA_low for Beta rows (not a CI bound).</w:t>
+        <w:t xml:space="preserve">Control probabilities: Beta(mean, k) — here k is stored in the parameter file under </w:t>
+      </w:r>
+      <w:proofErr w:type="spellStart"/>
+      <w:r>
+        <w:t>PSA_low</w:t>
+      </w:r>
+      <w:proofErr w:type="spellEnd"/>
+      <w:r>
+        <w:t xml:space="preserve"> for Beta rows (not a CI bound).</w:t>
       </w:r>
     </w:p>
     <w:p>
@@ -5398,7 +6186,31 @@
         <w:t xml:space="preserve">: </w:t>
       </w:r>
       <w:r>
-        <w:t xml:space="preserve">Intervention-arm probabilities are derived from control probabilities and sampled ORs using the standard odds transformation (p_treat = OR * odds_control / (1 + OR * odds_control)), with </w:t>
+        <w:t>Intervention-arm probabilities are derived from control probabilities and sampled ORs using the standard odds transformation (</w:t>
+      </w:r>
+      <w:proofErr w:type="spellStart"/>
+      <w:r>
+        <w:t>p_treat</w:t>
+      </w:r>
+      <w:proofErr w:type="spellEnd"/>
+      <w:r>
+        <w:t xml:space="preserve"> = OR * </w:t>
+      </w:r>
+      <w:proofErr w:type="spellStart"/>
+      <w:r>
+        <w:t>odds_control</w:t>
+      </w:r>
+      <w:proofErr w:type="spellEnd"/>
+      <w:r>
+        <w:t xml:space="preserve"> / (1 + OR * </w:t>
+      </w:r>
+      <w:proofErr w:type="spellStart"/>
+      <w:r>
+        <w:t>odds_control</w:t>
+      </w:r>
+      <w:proofErr w:type="spellEnd"/>
+      <w:r>
+        <w:t xml:space="preserve">)), with </w:t>
       </w:r>
       <w:r>
         <w:t>bounds</w:t>
@@ -5423,7 +6235,15 @@
         <w:t xml:space="preserve">: </w:t>
       </w:r>
       <w:r>
-        <w:t>The PSA creates full sample sets for utilities, costs, and mortality by mRS; deterministic values used by the base model come directly from the parameter file (base_case), not from PSA medians.</w:t>
+        <w:t>The PSA creates full sample sets for utilities, costs, and mortality by mRS; deterministic values used by the base model come directly from the parameter file (</w:t>
+      </w:r>
+      <w:proofErr w:type="spellStart"/>
+      <w:r>
+        <w:t>base_case</w:t>
+      </w:r>
+      <w:proofErr w:type="spellEnd"/>
+      <w:r>
+        <w:t>), not from PSA medians.</w:t>
       </w:r>
     </w:p>
     <w:p>
@@ -5442,10 +6262,18 @@
         <w:t xml:space="preserve">: </w:t>
       </w:r>
       <w:r>
-        <w:t>mRS is treated as an integer key (0–6) across parameter files and PSA outputs</w:t>
-      </w:r>
-      <w:r>
-        <w:t>Utilities and costs for mRS 6 are set to 0; RR for mRS 6 is NA (dead state, not used). Ensure your parameter file has mRS recorded as integers 0–6.</w:t>
+        <w:t xml:space="preserve">mRS is treated as an integer key (0–6) across parameter files and PSA </w:t>
+      </w:r>
+      <w:proofErr w:type="spellStart"/>
+      <w:r>
+        <w:t>outputs</w:t>
+      </w:r>
+      <w:r>
+        <w:t>Utilities</w:t>
+      </w:r>
+      <w:proofErr w:type="spellEnd"/>
+      <w:r>
+        <w:t xml:space="preserve"> and costs for mRS 6 are set to 0; RR for mRS 6 is NA (dead state, not used). Ensure your parameter file has mRS recorded as integers 0–6.</w:t>
       </w:r>
     </w:p>
     <w:p>
@@ -5526,31 +6354,111 @@
         <w:divId w:val="860977169"/>
       </w:pPr>
       <w:r>
-        <w:t>- outputs/base_case_results.RData → contains base_case, a list with:</w:t>
+        <w:t>- outputs/</w:t>
+      </w:r>
+      <w:proofErr w:type="spellStart"/>
+      <w:r>
+        <w:t>base_case_results.RData</w:t>
+      </w:r>
+      <w:proofErr w:type="spellEnd"/>
+      <w:r>
+        <w:t xml:space="preserve"> → contains </w:t>
+      </w:r>
+      <w:proofErr w:type="spellStart"/>
+      <w:r>
+        <w:t>base_case</w:t>
+      </w:r>
+      <w:proofErr w:type="spellEnd"/>
+      <w:r>
+        <w:t>, a list with:</w:t>
       </w:r>
       <w:r>
         <w:br/>
-        <w:t xml:space="preserve">  - summary_data_all: totals by strategy (costs, QALYs)</w:t>
+        <w:t xml:space="preserve">  - </w:t>
+      </w:r>
+      <w:proofErr w:type="spellStart"/>
+      <w:r>
+        <w:t>summary_data_all</w:t>
+      </w:r>
+      <w:proofErr w:type="spellEnd"/>
+      <w:r>
+        <w:t>: totals by strategy (costs, QALYs)</w:t>
       </w:r>
       <w:r>
         <w:br/>
-        <w:t xml:space="preserve">  - incremental_results: key incremental outcomes and Net Monetary Benefit (NMB)</w:t>
+        <w:t xml:space="preserve">  - </w:t>
+      </w:r>
+      <w:proofErr w:type="spellStart"/>
+      <w:r>
+        <w:t>incremental_results</w:t>
+      </w:r>
+      <w:proofErr w:type="spellEnd"/>
+      <w:r>
+        <w:t>: key incremental outcomes and Net Monetary Benefit (NMB)</w:t>
       </w:r>
       <w:r>
         <w:br/>
-        <w:t xml:space="preserve">  - process_results: pathway/process counts and component costs/QALYs</w:t>
+        <w:t xml:space="preserve">  - </w:t>
+      </w:r>
+      <w:proofErr w:type="spellStart"/>
+      <w:r>
+        <w:t>process_results</w:t>
+      </w:r>
+      <w:proofErr w:type="spellEnd"/>
+      <w:r>
+        <w:t>: pathway/process counts and component costs/QALYs</w:t>
       </w:r>
       <w:r>
         <w:br/>
-        <w:t xml:space="preserve">  - mrs.trace: Markov trace (mRS0–mRS6 over cycles)</w:t>
+        <w:t xml:space="preserve">  - </w:t>
+      </w:r>
+      <w:proofErr w:type="spellStart"/>
+      <w:r>
+        <w:t>mrs.trace</w:t>
+      </w:r>
+      <w:proofErr w:type="spellEnd"/>
+      <w:r>
+        <w:t>: Markov trace (mRS0–mRS6 over cycles)</w:t>
       </w:r>
       <w:r>
         <w:br/>
-        <w:t xml:space="preserve">  - trace.standard / trace.intervention: decision-tree traces</w:t>
+        <w:t xml:space="preserve">  - </w:t>
+      </w:r>
+      <w:proofErr w:type="spellStart"/>
+      <w:r>
+        <w:t>trace.standard</w:t>
+      </w:r>
+      <w:proofErr w:type="spellEnd"/>
+      <w:r>
+        <w:t xml:space="preserve"> / </w:t>
+      </w:r>
+      <w:proofErr w:type="spellStart"/>
+      <w:r>
+        <w:t>trace.intervention</w:t>
+      </w:r>
+      <w:proofErr w:type="spellEnd"/>
+      <w:r>
+        <w:t>: decision-tree traces</w:t>
       </w:r>
       <w:r>
         <w:br/>
-        <w:t xml:space="preserve">  - tm.standard / tm.intervention: transition arrays (per cycle)</w:t>
+        <w:t xml:space="preserve">  - </w:t>
+      </w:r>
+      <w:proofErr w:type="spellStart"/>
+      <w:r>
+        <w:t>tm.standard</w:t>
+      </w:r>
+      <w:proofErr w:type="spellEnd"/>
+      <w:r>
+        <w:t xml:space="preserve"> / </w:t>
+      </w:r>
+      <w:proofErr w:type="spellStart"/>
+      <w:r>
+        <w:t>tm.intervention</w:t>
+      </w:r>
+      <w:proofErr w:type="spellEnd"/>
+      <w:r>
+        <w:t>: transition arrays (per cycle)</w:t>
       </w:r>
       <w:r>
         <w:br/>
@@ -5563,6 +6471,7 @@
         <w:divId w:val="860977169"/>
       </w:pPr>
       <w:r>
+        <w:lastRenderedPageBreak/>
         <w:t>- DSA</w:t>
       </w:r>
       <w:r>
@@ -5586,7 +6495,6 @@
         <w:rPr>
           <w:lang w:val="it-IT"/>
         </w:rPr>
-        <w:lastRenderedPageBreak/>
         <w:t xml:space="preserve">- </w:t>
       </w:r>
       <w:r>
@@ -5632,11 +6540,27 @@
         <w:divId w:val="860977169"/>
       </w:pPr>
       <w:r>
-        <w:t>- outputs/network_results.RData (ISDN-level list of model results) and outputs/ISDN_incremental_results.csv</w:t>
+        <w:t>- outputs/</w:t>
+      </w:r>
+      <w:proofErr w:type="spellStart"/>
+      <w:r>
+        <w:t>network_results.RData</w:t>
+      </w:r>
+      <w:proofErr w:type="spellEnd"/>
+      <w:r>
+        <w:t xml:space="preserve"> (ISDN-level list of model results) and outputs/ISDN_incremental_results.csv</w:t>
       </w:r>
       <w:r>
         <w:br/>
-        <w:t>- outputs/hospital_results.RData (hospital-level list of model results) and outputs/hospital_incremental_results.csv</w:t>
+        <w:t>- outputs/</w:t>
+      </w:r>
+      <w:proofErr w:type="spellStart"/>
+      <w:r>
+        <w:t>hospital_results.RData</w:t>
+      </w:r>
+      <w:proofErr w:type="spellEnd"/>
+      <w:r>
+        <w:t xml:space="preserve"> (hospital-level list of model results) and outputs/hospital_incremental_results.csv</w:t>
       </w:r>
     </w:p>
     <w:p>
@@ -5715,7 +6639,45 @@
         <w:divId w:val="860977169"/>
       </w:pPr>
       <w:r>
-        <w:t>- The PDF report (Report_Creation.Rmd) reads base_case_results.RData, network_results.RData, and hospital_results.RData.</w:t>
+        <w:t xml:space="preserve">- The </w:t>
+      </w:r>
+      <w:r>
+        <w:t>HTML</w:t>
+      </w:r>
+      <w:r>
+        <w:t xml:space="preserve"> report (</w:t>
+      </w:r>
+      <w:proofErr w:type="spellStart"/>
+      <w:r>
+        <w:t>Report_Creation.Rmd</w:t>
+      </w:r>
+      <w:proofErr w:type="spellEnd"/>
+      <w:r>
+        <w:t xml:space="preserve">) reads </w:t>
+      </w:r>
+      <w:proofErr w:type="spellStart"/>
+      <w:r>
+        <w:t>base_case_results.RData</w:t>
+      </w:r>
+      <w:proofErr w:type="spellEnd"/>
+      <w:r>
+        <w:t xml:space="preserve">, </w:t>
+      </w:r>
+      <w:proofErr w:type="spellStart"/>
+      <w:r>
+        <w:t>network_results.RData</w:t>
+      </w:r>
+      <w:proofErr w:type="spellEnd"/>
+      <w:r>
+        <w:t xml:space="preserve">, and </w:t>
+      </w:r>
+      <w:proofErr w:type="spellStart"/>
+      <w:r>
+        <w:t>hospital_results.RData</w:t>
+      </w:r>
+      <w:proofErr w:type="spellEnd"/>
+      <w:r>
+        <w:t>.</w:t>
       </w:r>
     </w:p>
     <w:p>
@@ -5830,8 +6792,39 @@
           <w:sz w:val="22"/>
           <w:szCs w:val="21"/>
         </w:rPr>
-        <w:t>ΔQALY = QALY_Intervention − QALY_Standard</w:t>
-      </w:r>
+        <w:t xml:space="preserve">ΔQALY = </w:t>
+      </w:r>
+      <w:proofErr w:type="spellStart"/>
+      <w:r>
+        <w:rPr>
+          <w:rFonts w:asciiTheme="minorHAnsi" w:hAnsiTheme="minorHAnsi" w:cs="Segoe UI"/>
+          <w:color w:val="000000"/>
+          <w:sz w:val="22"/>
+          <w:szCs w:val="21"/>
+        </w:rPr>
+        <w:t>QALY_Intervention</w:t>
+      </w:r>
+      <w:proofErr w:type="spellEnd"/>
+      <w:r>
+        <w:rPr>
+          <w:rFonts w:asciiTheme="minorHAnsi" w:hAnsiTheme="minorHAnsi" w:cs="Segoe UI"/>
+          <w:color w:val="000000"/>
+          <w:sz w:val="22"/>
+          <w:szCs w:val="21"/>
+        </w:rPr>
+        <w:t xml:space="preserve"> − </w:t>
+      </w:r>
+      <w:proofErr w:type="spellStart"/>
+      <w:r>
+        <w:rPr>
+          <w:rFonts w:asciiTheme="minorHAnsi" w:hAnsiTheme="minorHAnsi" w:cs="Segoe UI"/>
+          <w:color w:val="000000"/>
+          <w:sz w:val="22"/>
+          <w:szCs w:val="21"/>
+        </w:rPr>
+        <w:t>QALY_Standard</w:t>
+      </w:r>
+      <w:proofErr w:type="spellEnd"/>
     </w:p>
     <w:p>
       <w:pPr>
@@ -5846,6 +6839,7 @@
           <w:szCs w:val="21"/>
         </w:rPr>
       </w:pPr>
+      <w:proofErr w:type="spellStart"/>
       <w:r>
         <w:rPr>
           <w:rFonts w:asciiTheme="minorHAnsi" w:hAnsiTheme="minorHAnsi" w:cs="Segoe UI"/>
@@ -5853,8 +6847,49 @@
           <w:sz w:val="22"/>
           <w:szCs w:val="21"/>
         </w:rPr>
-        <w:t>ΔCost = Cost_Intervention − Cost_Standard</w:t>
-      </w:r>
+        <w:t>ΔCost</w:t>
+      </w:r>
+      <w:proofErr w:type="spellEnd"/>
+      <w:r>
+        <w:rPr>
+          <w:rFonts w:asciiTheme="minorHAnsi" w:hAnsiTheme="minorHAnsi" w:cs="Segoe UI"/>
+          <w:color w:val="000000"/>
+          <w:sz w:val="22"/>
+          <w:szCs w:val="21"/>
+        </w:rPr>
+        <w:t xml:space="preserve"> = </w:t>
+      </w:r>
+      <w:proofErr w:type="spellStart"/>
+      <w:r>
+        <w:rPr>
+          <w:rFonts w:asciiTheme="minorHAnsi" w:hAnsiTheme="minorHAnsi" w:cs="Segoe UI"/>
+          <w:color w:val="000000"/>
+          <w:sz w:val="22"/>
+          <w:szCs w:val="21"/>
+        </w:rPr>
+        <w:t>Cost_Intervention</w:t>
+      </w:r>
+      <w:proofErr w:type="spellEnd"/>
+      <w:r>
+        <w:rPr>
+          <w:rFonts w:asciiTheme="minorHAnsi" w:hAnsiTheme="minorHAnsi" w:cs="Segoe UI"/>
+          <w:color w:val="000000"/>
+          <w:sz w:val="22"/>
+          <w:szCs w:val="21"/>
+        </w:rPr>
+        <w:t xml:space="preserve"> − </w:t>
+      </w:r>
+      <w:proofErr w:type="spellStart"/>
+      <w:r>
+        <w:rPr>
+          <w:rFonts w:asciiTheme="minorHAnsi" w:hAnsiTheme="minorHAnsi" w:cs="Segoe UI"/>
+          <w:color w:val="000000"/>
+          <w:sz w:val="22"/>
+          <w:szCs w:val="21"/>
+        </w:rPr>
+        <w:t>Cost_Standard</w:t>
+      </w:r>
+      <w:proofErr w:type="spellEnd"/>
     </w:p>
     <w:p>
       <w:pPr>
@@ -5876,7 +6911,27 @@
           <w:sz w:val="22"/>
           <w:szCs w:val="21"/>
         </w:rPr>
-        <w:t>Positive ΔQALY indicates health gain; negative ΔCost indicates cost savings.</w:t>
+        <w:t xml:space="preserve">Positive ΔQALY indicates health gain; negative </w:t>
+      </w:r>
+      <w:proofErr w:type="spellStart"/>
+      <w:r>
+        <w:rPr>
+          <w:rFonts w:asciiTheme="minorHAnsi" w:hAnsiTheme="minorHAnsi" w:cs="Segoe UI"/>
+          <w:color w:val="000000"/>
+          <w:sz w:val="22"/>
+          <w:szCs w:val="21"/>
+        </w:rPr>
+        <w:t>ΔCost</w:t>
+      </w:r>
+      <w:proofErr w:type="spellEnd"/>
+      <w:r>
+        <w:rPr>
+          <w:rFonts w:asciiTheme="minorHAnsi" w:hAnsiTheme="minorHAnsi" w:cs="Segoe UI"/>
+          <w:color w:val="000000"/>
+          <w:sz w:val="22"/>
+          <w:szCs w:val="21"/>
+        </w:rPr>
+        <w:t xml:space="preserve"> indicates cost savings.</w:t>
       </w:r>
     </w:p>
     <w:p>
@@ -5955,8 +7010,19 @@
           <w:sz w:val="22"/>
           <w:szCs w:val="21"/>
         </w:rPr>
-        <w:t>NMB = (ΔQALY × WTP) − ΔCost</w:t>
-      </w:r>
+        <w:t xml:space="preserve">NMB = (ΔQALY × WTP) − </w:t>
+      </w:r>
+      <w:proofErr w:type="spellStart"/>
+      <w:r>
+        <w:rPr>
+          <w:rFonts w:asciiTheme="minorHAnsi" w:hAnsiTheme="minorHAnsi" w:cs="Segoe UI"/>
+          <w:color w:val="000000"/>
+          <w:sz w:val="22"/>
+          <w:szCs w:val="21"/>
+        </w:rPr>
+        <w:t>ΔCost</w:t>
+      </w:r>
+      <w:proofErr w:type="spellEnd"/>
     </w:p>
     <w:p>
       <w:pPr>
@@ -6098,7 +7164,27 @@
           <w:sz w:val="22"/>
           <w:szCs w:val="21"/>
         </w:rPr>
-        <w:t>- CE plane: each point is a PSA draw of (ΔQALY, ΔCost); the line with slope = WTP (e.g., 20,000) separates cost-effective from not.</w:t>
+        <w:t xml:space="preserve">- CE plane: each point is a PSA draw of (ΔQALY, </w:t>
+      </w:r>
+      <w:proofErr w:type="spellStart"/>
+      <w:r>
+        <w:rPr>
+          <w:rFonts w:asciiTheme="minorHAnsi" w:hAnsiTheme="minorHAnsi" w:cs="Segoe UI"/>
+          <w:color w:val="000000"/>
+          <w:sz w:val="22"/>
+          <w:szCs w:val="21"/>
+        </w:rPr>
+        <w:t>ΔCost</w:t>
+      </w:r>
+      <w:proofErr w:type="spellEnd"/>
+      <w:r>
+        <w:rPr>
+          <w:rFonts w:asciiTheme="minorHAnsi" w:hAnsiTheme="minorHAnsi" w:cs="Segoe UI"/>
+          <w:color w:val="000000"/>
+          <w:sz w:val="22"/>
+          <w:szCs w:val="21"/>
+        </w:rPr>
+        <w:t>); the line with slope = WTP (e.g., 20,000) separates cost-effective from not.</w:t>
       </w:r>
     </w:p>
     <w:p>
@@ -6121,6 +7207,7 @@
           <w:sz w:val="22"/>
           <w:szCs w:val="21"/>
         </w:rPr>
+        <w:lastRenderedPageBreak/>
         <w:t>- CEAC: shows the probability that NMB &gt; 0 across WTP values; e.g., CEAC of 0.85 at £20k/QALY means 85% chance cost-effective.</w:t>
       </w:r>
     </w:p>
@@ -6137,7 +7224,6 @@
         <w:rPr>
           <w:rFonts w:asciiTheme="minorHAnsi" w:hAnsiTheme="minorHAnsi"/>
         </w:rPr>
-        <w:lastRenderedPageBreak/>
         <w:t>4</w:t>
       </w:r>
       <w:r>
@@ -6205,7 +7291,23 @@
         <w:divId w:val="860977169"/>
       </w:pPr>
       <w:r>
-        <w:t>In “1_hospital_data_processing.R” it is hard-coded which year filter is used with “isdn &lt;- isdn[date=="Apr 2022-Mar 2023"]” . If a later refresh lands, you’ll unknowingly drop newer data.</w:t>
+        <w:t>In “1_hospital_data_processing.R” it is hard-coded which year filter is used with “</w:t>
+      </w:r>
+      <w:proofErr w:type="spellStart"/>
+      <w:r>
+        <w:t>isdn</w:t>
+      </w:r>
+      <w:proofErr w:type="spellEnd"/>
+      <w:r>
+        <w:t xml:space="preserve"> &lt;- </w:t>
+      </w:r>
+      <w:proofErr w:type="spellStart"/>
+      <w:r>
+        <w:t>isdn</w:t>
+      </w:r>
+      <w:proofErr w:type="spellEnd"/>
+      <w:r>
+        <w:t>[date=="Apr 2022-Mar 2023"]” . If a later refresh lands, you’ll unknowingly drop newer data.</w:t>
       </w:r>
     </w:p>
     <w:p>
@@ -6255,6 +7357,7 @@
         <w:spacing w:after="0"/>
         <w:divId w:val="860977169"/>
       </w:pPr>
+      <w:proofErr w:type="spellStart"/>
       <w:r>
         <w:rPr>
           <w:b/>
@@ -6262,6 +7365,7 @@
         </w:rPr>
         <w:t>n.stroke</w:t>
       </w:r>
+      <w:proofErr w:type="spellEnd"/>
       <w:r>
         <w:t xml:space="preserve"> is a single non-negative integer.</w:t>
       </w:r>

</xml_diff>